<commit_message>
edit test case template
</commit_message>
<xml_diff>
--- a/doc/Report 5.docx
+++ b/doc/Report 5.docx
@@ -477,6 +477,49 @@
           <w:rFonts w:eastAsia="Times New Roman" w:cs="Times New Roman"/>
           <w:lang w:eastAsia="zh-CN"/>
         </w:rPr>
+      </w:pPr>
+      <w:r>
+        <w:rPr>
+          <w:rFonts w:eastAsia="Times New Roman" w:cs="Times New Roman"/>
+          <w:lang w:eastAsia="zh-CN"/>
+        </w:rPr>
+        <w:br w:type="page"/>
+      </w:r>
+    </w:p>
+    <w:p>
+      <w:pPr>
+        <w:pStyle w:val="Heading2"/>
+      </w:pPr>
+      <w:r>
+        <w:lastRenderedPageBreak/>
+        <w:t>System Testing Test Case</w:t>
+      </w:r>
+    </w:p>
+    <w:p>
+      <w:pPr>
+        <w:spacing w:after="160" w:line="259" w:lineRule="auto"/>
+        <w:rPr>
+          <w:rFonts w:eastAsia="Times New Roman" w:cs="Times New Roman"/>
+          <w:lang w:eastAsia="zh-CN"/>
+        </w:rPr>
+      </w:pPr>
+    </w:p>
+    <w:p>
+      <w:pPr>
+        <w:spacing w:after="160" w:line="259" w:lineRule="auto"/>
+        <w:rPr>
+          <w:rFonts w:eastAsia="Times New Roman" w:cs="Times New Roman"/>
+          <w:lang w:eastAsia="zh-CN"/>
+        </w:rPr>
+      </w:pPr>
+    </w:p>
+    <w:p>
+      <w:pPr>
+        <w:spacing w:after="160" w:line="259" w:lineRule="auto"/>
+        <w:rPr>
+          <w:rFonts w:eastAsia="Times New Roman" w:cs="Times New Roman"/>
+          <w:lang w:eastAsia="zh-CN"/>
+        </w:rPr>
         <w:sectPr>
           <w:headerReference w:type="default" r:id="rId7"/>
           <w:footerReference w:type="default" r:id="rId8"/>
@@ -489,54 +532,27 @@
     </w:p>
     <w:p>
       <w:pPr>
-        <w:pStyle w:val="Heading2"/>
-        <w:rPr>
-          <w:sz w:val="32"/>
-          <w:lang w:val="en-US"/>
-        </w:rPr>
-      </w:pPr>
-      <w:bookmarkStart w:id="15" w:name="_Toc419298772"/>
-      <w:r>
-        <w:rPr>
-          <w:sz w:val="32"/>
-          <w:lang w:val="en-US"/>
-        </w:rPr>
+        <w:pStyle w:val="Heading3"/>
+      </w:pPr>
+      <w:bookmarkStart w:id="15" w:name="_Toc419298773"/>
+      <w:r>
         <w:lastRenderedPageBreak/>
-        <w:t>System Testing Test Case</w:t>
+        <w:t>Guest Test Case</w:t>
       </w:r>
       <w:bookmarkEnd w:id="15"/>
     </w:p>
     <w:p>
       <w:pPr>
-        <w:rPr>
-          <w:lang w:eastAsia="ja-JP"/>
-        </w:rPr>
-      </w:pPr>
-      <w:bookmarkStart w:id="16" w:name="_GoBack"/>
-      <w:bookmarkEnd w:id="16"/>
-    </w:p>
-    <w:p>
-      <w:pPr>
-        <w:pStyle w:val="Heading3"/>
-      </w:pPr>
-      <w:bookmarkStart w:id="17" w:name="_Toc419298773"/>
-      <w:r>
-        <w:t>Guest Test Case</w:t>
-      </w:r>
-      <w:bookmarkEnd w:id="17"/>
-    </w:p>
-    <w:p>
-      <w:pPr>
         <w:pStyle w:val="Heading4"/>
       </w:pPr>
       <w:r>
-        <w:t>Search Event</w:t>
+        <w:t>Search</w:t>
       </w:r>
     </w:p>
     <w:tbl>
       <w:tblPr>
         <w:tblStyle w:val="TableGrid"/>
-        <w:tblW w:w="13892" w:type="dxa"/>
+        <w:tblW w:w="16657" w:type="dxa"/>
         <w:jc w:val="center"/>
         <w:tblLayout w:type="fixed"/>
         <w:tblLook w:val="04A0" w:firstRow="1" w:lastRow="0" w:firstColumn="1" w:lastColumn="0" w:noHBand="0" w:noVBand="1"/>
@@ -544,11 +560,12 @@
       <w:tblGrid>
         <w:gridCol w:w="846"/>
         <w:gridCol w:w="2619"/>
-        <w:gridCol w:w="1775"/>
-        <w:gridCol w:w="3119"/>
-        <w:gridCol w:w="2976"/>
-        <w:gridCol w:w="993"/>
-        <w:gridCol w:w="1564"/>
+        <w:gridCol w:w="3618"/>
+        <w:gridCol w:w="2977"/>
+        <w:gridCol w:w="2835"/>
+        <w:gridCol w:w="992"/>
+        <w:gridCol w:w="1559"/>
+        <w:gridCol w:w="1211"/>
       </w:tblGrid>
       <w:tr>
         <w:trPr>
@@ -561,6 +578,7 @@
           </w:tcPr>
           <w:p>
             <w:pPr>
+              <w:spacing w:after="0"/>
               <w:jc w:val="center"/>
               <w:rPr>
                 <w:b/>
@@ -583,6 +601,7 @@
           </w:tcPr>
           <w:p>
             <w:pPr>
+              <w:spacing w:after="0"/>
               <w:jc w:val="center"/>
               <w:rPr>
                 <w:b/>
@@ -600,33 +619,12 @@
         </w:tc>
         <w:tc>
           <w:tcPr>
-            <w:tcW w:w="1775" w:type="dxa"/>
+            <w:tcW w:w="3618" w:type="dxa"/>
             <w:vAlign w:val="center"/>
           </w:tcPr>
           <w:p>
             <w:pPr>
-              <w:jc w:val="center"/>
-              <w:rPr>
-                <w:b/>
-                <w:lang w:eastAsia="zh-CN"/>
-              </w:rPr>
-            </w:pPr>
-            <w:r>
-              <w:rPr>
-                <w:b/>
-                <w:lang w:eastAsia="zh-CN"/>
-              </w:rPr>
-              <w:t>Pre-Condition</w:t>
-            </w:r>
-          </w:p>
-        </w:tc>
-        <w:tc>
-          <w:tcPr>
-            <w:tcW w:w="3119" w:type="dxa"/>
-            <w:vAlign w:val="center"/>
-          </w:tcPr>
-          <w:p>
-            <w:pPr>
+              <w:spacing w:after="0"/>
               <w:jc w:val="center"/>
               <w:rPr>
                 <w:b/>
@@ -644,11 +642,34 @@
         </w:tc>
         <w:tc>
           <w:tcPr>
-            <w:tcW w:w="2976" w:type="dxa"/>
+            <w:tcW w:w="2977" w:type="dxa"/>
+          </w:tcPr>
+          <w:p>
+            <w:pPr>
+              <w:spacing w:after="0"/>
+              <w:jc w:val="center"/>
+              <w:rPr>
+                <w:b/>
+                <w:lang w:eastAsia="zh-CN"/>
+              </w:rPr>
+            </w:pPr>
+            <w:r>
+              <w:rPr>
+                <w:b/>
+                <w:lang w:eastAsia="zh-CN"/>
+              </w:rPr>
+              <w:t>Inter-test Case Dependence</w:t>
+            </w:r>
+          </w:p>
+        </w:tc>
+        <w:tc>
+          <w:tcPr>
+            <w:tcW w:w="2835" w:type="dxa"/>
             <w:vAlign w:val="center"/>
           </w:tcPr>
           <w:p>
             <w:pPr>
+              <w:spacing w:after="0"/>
               <w:jc w:val="center"/>
               <w:rPr>
                 <w:b/>
@@ -666,11 +687,12 @@
         </w:tc>
         <w:tc>
           <w:tcPr>
-            <w:tcW w:w="993" w:type="dxa"/>
+            <w:tcW w:w="992" w:type="dxa"/>
             <w:vAlign w:val="center"/>
           </w:tcPr>
           <w:p>
             <w:pPr>
+              <w:spacing w:after="0"/>
               <w:jc w:val="center"/>
               <w:rPr>
                 <w:b/>
@@ -688,11 +710,12 @@
         </w:tc>
         <w:tc>
           <w:tcPr>
-            <w:tcW w:w="1564" w:type="dxa"/>
+            <w:tcW w:w="1559" w:type="dxa"/>
             <w:vAlign w:val="center"/>
           </w:tcPr>
           <w:p>
             <w:pPr>
+              <w:spacing w:after="0"/>
               <w:jc w:val="center"/>
               <w:rPr>
                 <w:b/>
@@ -705,6 +728,28 @@
                 <w:lang w:eastAsia="zh-CN"/>
               </w:rPr>
               <w:t>Test Date</w:t>
+            </w:r>
+          </w:p>
+        </w:tc>
+        <w:tc>
+          <w:tcPr>
+            <w:tcW w:w="1211" w:type="dxa"/>
+          </w:tcPr>
+          <w:p>
+            <w:pPr>
+              <w:spacing w:after="0"/>
+              <w:jc w:val="center"/>
+              <w:rPr>
+                <w:b/>
+                <w:lang w:eastAsia="zh-CN"/>
+              </w:rPr>
+            </w:pPr>
+            <w:r>
+              <w:rPr>
+                <w:b/>
+                <w:lang w:eastAsia="zh-CN"/>
+              </w:rPr>
+              <w:t>Note</w:t>
             </w:r>
           </w:p>
         </w:tc>
@@ -719,6 +764,7 @@
           </w:tcPr>
           <w:p>
             <w:pPr>
+              <w:spacing w:after="0"/>
               <w:rPr>
                 <w:lang w:eastAsia="zh-CN"/>
               </w:rPr>
@@ -727,7 +773,7 @@
               <w:rPr>
                 <w:lang w:eastAsia="zh-CN"/>
               </w:rPr>
-              <w:t>BS01</w:t>
+              <w:t>01</w:t>
             </w:r>
           </w:p>
         </w:tc>
@@ -737,6 +783,7 @@
           </w:tcPr>
           <w:p>
             <w:pPr>
+              <w:spacing w:after="0"/>
               <w:rPr>
                 <w:lang w:eastAsia="zh-CN"/>
               </w:rPr>
@@ -745,10 +792,11 @@
         </w:tc>
         <w:tc>
           <w:tcPr>
-            <w:tcW w:w="1775" w:type="dxa"/>
+            <w:tcW w:w="3618" w:type="dxa"/>
           </w:tcPr>
           <w:p>
             <w:pPr>
+              <w:spacing w:after="0"/>
               <w:rPr>
                 <w:lang w:eastAsia="zh-CN"/>
               </w:rPr>
@@ -757,19 +805,7 @@
         </w:tc>
         <w:tc>
           <w:tcPr>
-            <w:tcW w:w="3119" w:type="dxa"/>
-          </w:tcPr>
-          <w:p>
-            <w:pPr>
-              <w:rPr>
-                <w:lang w:eastAsia="zh-CN"/>
-              </w:rPr>
-            </w:pPr>
-          </w:p>
-        </w:tc>
-        <w:tc>
-          <w:tcPr>
-            <w:tcW w:w="2976" w:type="dxa"/>
+            <w:tcW w:w="2977" w:type="dxa"/>
           </w:tcPr>
           <w:p>
             <w:pPr>
@@ -785,10 +821,29 @@
         </w:tc>
         <w:tc>
           <w:tcPr>
-            <w:tcW w:w="993" w:type="dxa"/>
+            <w:tcW w:w="2835" w:type="dxa"/>
           </w:tcPr>
           <w:p>
             <w:pPr>
+              <w:pStyle w:val="ListParagraph"/>
+              <w:spacing w:after="0" w:line="240" w:lineRule="auto"/>
+              <w:ind w:left="360" w:firstLine="0"/>
+              <w:jc w:val="left"/>
+              <w:rPr>
+                <w:lang w:val="en-US" w:eastAsia="zh-CN"/>
+              </w:rPr>
+            </w:pPr>
+            <w:bookmarkStart w:id="16" w:name="_GoBack"/>
+            <w:bookmarkEnd w:id="16"/>
+          </w:p>
+        </w:tc>
+        <w:tc>
+          <w:tcPr>
+            <w:tcW w:w="992" w:type="dxa"/>
+          </w:tcPr>
+          <w:p>
+            <w:pPr>
+              <w:spacing w:after="0"/>
               <w:rPr>
                 <w:lang w:eastAsia="zh-CN"/>
               </w:rPr>
@@ -802,6 +857,7 @@
           </w:p>
           <w:p>
             <w:pPr>
+              <w:spacing w:after="0"/>
               <w:rPr>
                 <w:lang w:eastAsia="zh-CN"/>
               </w:rPr>
@@ -810,10 +866,24 @@
         </w:tc>
         <w:tc>
           <w:tcPr>
-            <w:tcW w:w="1564" w:type="dxa"/>
+            <w:tcW w:w="1559" w:type="dxa"/>
           </w:tcPr>
           <w:p>
             <w:pPr>
+              <w:spacing w:after="0"/>
+              <w:rPr>
+                <w:lang w:eastAsia="zh-CN"/>
+              </w:rPr>
+            </w:pPr>
+          </w:p>
+        </w:tc>
+        <w:tc>
+          <w:tcPr>
+            <w:tcW w:w="1211" w:type="dxa"/>
+          </w:tcPr>
+          <w:p>
+            <w:pPr>
+              <w:spacing w:after="0"/>
               <w:rPr>
                 <w:lang w:eastAsia="zh-CN"/>
               </w:rPr>
@@ -831,6 +901,7 @@
           </w:tcPr>
           <w:p>
             <w:pPr>
+              <w:spacing w:after="0"/>
               <w:rPr>
                 <w:lang w:eastAsia="zh-CN"/>
               </w:rPr>
@@ -839,7 +910,7 @@
               <w:rPr>
                 <w:lang w:eastAsia="zh-CN"/>
               </w:rPr>
-              <w:t>BS02</w:t>
+              <w:t>02</w:t>
             </w:r>
           </w:p>
         </w:tc>
@@ -849,6 +920,7 @@
           </w:tcPr>
           <w:p>
             <w:pPr>
+              <w:spacing w:after="0"/>
               <w:rPr>
                 <w:lang w:eastAsia="zh-CN"/>
               </w:rPr>
@@ -857,10 +929,11 @@
         </w:tc>
         <w:tc>
           <w:tcPr>
-            <w:tcW w:w="1775" w:type="dxa"/>
+            <w:tcW w:w="3618" w:type="dxa"/>
           </w:tcPr>
           <w:p>
             <w:pPr>
+              <w:spacing w:after="0"/>
               <w:rPr>
                 <w:lang w:eastAsia="zh-CN"/>
               </w:rPr>
@@ -869,10 +942,11 @@
         </w:tc>
         <w:tc>
           <w:tcPr>
-            <w:tcW w:w="3119" w:type="dxa"/>
+            <w:tcW w:w="2977" w:type="dxa"/>
           </w:tcPr>
           <w:p>
             <w:pPr>
+              <w:spacing w:after="0"/>
               <w:rPr>
                 <w:lang w:eastAsia="zh-CN"/>
               </w:rPr>
@@ -881,10 +955,11 @@
         </w:tc>
         <w:tc>
           <w:tcPr>
-            <w:tcW w:w="2976" w:type="dxa"/>
+            <w:tcW w:w="2835" w:type="dxa"/>
           </w:tcPr>
           <w:p>
             <w:pPr>
+              <w:spacing w:after="0"/>
               <w:rPr>
                 <w:lang w:eastAsia="zh-CN"/>
               </w:rPr>
@@ -893,10 +968,11 @@
         </w:tc>
         <w:tc>
           <w:tcPr>
-            <w:tcW w:w="993" w:type="dxa"/>
+            <w:tcW w:w="992" w:type="dxa"/>
           </w:tcPr>
           <w:p>
             <w:pPr>
+              <w:spacing w:after="0"/>
               <w:rPr>
                 <w:lang w:eastAsia="zh-CN"/>
               </w:rPr>
@@ -910,6 +986,7 @@
           </w:p>
           <w:p>
             <w:pPr>
+              <w:spacing w:after="0"/>
               <w:rPr>
                 <w:lang w:eastAsia="zh-CN"/>
               </w:rPr>
@@ -918,10 +995,24 @@
         </w:tc>
         <w:tc>
           <w:tcPr>
-            <w:tcW w:w="1564" w:type="dxa"/>
+            <w:tcW w:w="1559" w:type="dxa"/>
           </w:tcPr>
           <w:p>
             <w:pPr>
+              <w:spacing w:after="0"/>
+              <w:rPr>
+                <w:lang w:eastAsia="zh-CN"/>
+              </w:rPr>
+            </w:pPr>
+          </w:p>
+        </w:tc>
+        <w:tc>
+          <w:tcPr>
+            <w:tcW w:w="1211" w:type="dxa"/>
+          </w:tcPr>
+          <w:p>
+            <w:pPr>
+              <w:spacing w:after="0"/>
               <w:rPr>
                 <w:lang w:eastAsia="zh-CN"/>
               </w:rPr>
@@ -934,41 +1025,34 @@
       <w:pPr>
         <w:pStyle w:val="Caption"/>
       </w:pPr>
-      <w:bookmarkStart w:id="18" w:name="_Toc396005092"/>
-      <w:bookmarkStart w:id="19" w:name="_Toc419298694"/>
+      <w:bookmarkStart w:id="17" w:name="_Toc396005092"/>
+      <w:bookmarkStart w:id="18" w:name="_Toc419298694"/>
       <w:r>
         <w:t xml:space="preserve">Table </w:t>
       </w:r>
-      <w:r>
-        <w:fldChar w:fldCharType="begin"/>
-      </w:r>
-      <w:r>
-        <w:instrText xml:space="preserve"> SEQ Table \* ARABIC </w:instrText>
-      </w:r>
-      <w:r>
-        <w:fldChar w:fldCharType="separate"/>
-      </w:r>
-      <w:r>
-        <w:rPr>
-          <w:noProof/>
-        </w:rPr>
-        <w:t>16</w:t>
-      </w:r>
-      <w:r>
-        <w:rPr>
-          <w:noProof/>
-        </w:rPr>
-        <w:fldChar w:fldCharType="end"/>
-      </w:r>
-      <w:r>
-        <w:t xml:space="preserve">: Basic Search </w:t>
+      <w:fldSimple w:instr=" SEQ Table \* ARABIC ">
+        <w:r>
+          <w:rPr>
+            <w:noProof/>
+          </w:rPr>
+          <w:t>16</w:t>
+        </w:r>
+      </w:fldSimple>
+      <w:r>
+        <w:t>:</w:t>
+      </w:r>
+      <w:r>
+        <w:t xml:space="preserve"> Search</w:t>
+      </w:r>
+      <w:r>
+        <w:t xml:space="preserve"> </w:t>
       </w:r>
       <w:proofErr w:type="spellStart"/>
       <w:r>
         <w:t>Test_Case</w:t>
       </w:r>
+      <w:bookmarkEnd w:id="17"/>
       <w:bookmarkEnd w:id="18"/>
-      <w:bookmarkEnd w:id="19"/>
       <w:proofErr w:type="spellEnd"/>
     </w:p>
     <w:p/>
@@ -981,42 +1065,6 @@
           <w:docGrid w:linePitch="360"/>
         </w:sectPr>
       </w:pPr>
-    </w:p>
-    <w:p>
-      <w:pPr>
-        <w:pStyle w:val="Heading2"/>
-        <w:rPr>
-          <w:sz w:val="32"/>
-          <w:lang w:val="en-US"/>
-        </w:rPr>
-      </w:pPr>
-      <w:bookmarkStart w:id="20" w:name="_Toc419298774"/>
-      <w:r>
-        <w:rPr>
-          <w:sz w:val="32"/>
-          <w:lang w:val="en-US"/>
-        </w:rPr>
-        <w:lastRenderedPageBreak/>
-        <w:t>Other material</w:t>
-      </w:r>
-      <w:bookmarkEnd w:id="20"/>
-    </w:p>
-    <w:p>
-      <w:pPr>
-        <w:spacing w:after="0"/>
-        <w:ind w:left="720"/>
-        <w:rPr>
-          <w:rFonts w:eastAsia="Times New Roman" w:cs="Times New Roman"/>
-          <w:lang w:eastAsia="zh-CN"/>
-        </w:rPr>
-      </w:pPr>
-      <w:r>
-        <w:rPr>
-          <w:rFonts w:eastAsia="Times New Roman" w:cs="Times New Roman"/>
-          <w:lang w:eastAsia="zh-CN"/>
-        </w:rPr>
-        <w:t>N/A</w:t>
-      </w:r>
     </w:p>
     <w:p/>
     <w:sectPr>
@@ -1143,7 +1191,7 @@
           <w:rPr>
             <w:noProof/>
           </w:rPr>
-          <w:t>3</w:t>
+          <w:t>4</w:t>
         </w:r>
         <w:r>
           <w:rPr>
@@ -2436,6 +2484,36 @@
   </w:num>
   <w:num w:numId="13">
     <w:abstractNumId w:val="6"/>
+  </w:num>
+  <w:num w:numId="14">
+    <w:abstractNumId w:val="2"/>
+    <w:lvlOverride w:ilvl="0">
+      <w:startOverride w:val="4"/>
+    </w:lvlOverride>
+    <w:lvlOverride w:ilvl="1">
+      <w:startOverride w:val="1"/>
+    </w:lvlOverride>
+    <w:lvlOverride w:ilvl="2">
+      <w:startOverride w:val="1"/>
+    </w:lvlOverride>
+    <w:lvlOverride w:ilvl="3">
+      <w:startOverride w:val="1"/>
+    </w:lvlOverride>
+    <w:lvlOverride w:ilvl="4">
+      <w:startOverride w:val="1"/>
+    </w:lvlOverride>
+    <w:lvlOverride w:ilvl="5">
+      <w:startOverride w:val="1"/>
+    </w:lvlOverride>
+    <w:lvlOverride w:ilvl="6">
+      <w:startOverride w:val="1"/>
+    </w:lvlOverride>
+    <w:lvlOverride w:ilvl="7">
+      <w:startOverride w:val="1"/>
+    </w:lvlOverride>
+    <w:lvlOverride w:ilvl="8">
+      <w:startOverride w:val="1"/>
+    </w:lvlOverride>
   </w:num>
 </w:numbering>
 </file>

</xml_diff>